<commit_message>
minor update to the summary
</commit_message>
<xml_diff>
--- a/Neural_Networks-Summary.docx
+++ b/Neural_Networks-Summary.docx
@@ -20,13 +20,8 @@
       </w:r>
       <w:r>
         <w:tab/>
-        <w:t xml:space="preserve">Kyle </w:t>
-      </w:r>
-      <w:proofErr w:type="spellStart"/>
-      <w:r>
-        <w:t>Arechiga</w:t>
-      </w:r>
-      <w:proofErr w:type="spellEnd"/>
+        <w:t>Kyle Arechiga</w:t>
+      </w:r>
     </w:p>
     <w:p>
       <w:r>
@@ -54,7 +49,7 @@
     </w:p>
     <w:p>
       <w:r>
-        <w:t>For our dataset, we used data from a Pakistani hospital due to its immediate availability on kaggle.com. Any dataset would work for our neural network. We performed some data mining preprocessing to clean up the data and transform into numerical values for the model to learn. The</w:t>
+        <w:t>For our dataset, we used data from a Pakistani hospital due to its immediate availability on kaggle.com. We performed some data mining preprocessing to clean up the data and transform into numerical values for the model to learn. The</w:t>
       </w:r>
       <w:r>
         <w:t xml:space="preserve">re can be many possible combinations of hidden layers and number of neurons for our model. </w:t>
@@ -66,10 +61,7 @@
         <w:t xml:space="preserve"> 56 input neurons, we discover </w:t>
       </w:r>
       <w:r>
-        <w:t xml:space="preserve">that </w:t>
-      </w:r>
-      <w:r>
-        <w:t xml:space="preserve">a single hidden layer </w:t>
+        <w:t xml:space="preserve">that a single hidden layer </w:t>
       </w:r>
       <w:r>
         <w:t xml:space="preserve">between 20 and 30 neurons give us the highest accuracy of prediction. </w:t>

</xml_diff>

<commit_message>
Added links to Github and our Presentation
</commit_message>
<xml_diff>
--- a/Neural_Networks-Summary.docx
+++ b/Neural_Networks-Summary.docx
@@ -16,6 +16,45 @@
     </w:p>
     <w:p>
       <w:r>
+        <w:t xml:space="preserve">Presentation link: </w:t>
+      </w:r>
+      <w:hyperlink r:id="rId4" w:history="1">
+        <w:r>
+          <w:rPr>
+            <w:rStyle w:val="Hyperlink"/>
+          </w:rPr>
+          <w:t>https://drive.google.com/file/d/1ERUgKjJK2l7IoBM3Yb4YeicuI3tXx3jd/view?usp=sharing</w:t>
+        </w:r>
+      </w:hyperlink>
+      <w:r>
+        <w:t xml:space="preserve"> </w:t>
+      </w:r>
+    </w:p>
+    <w:p>
+      <w:proofErr w:type="spellStart"/>
+      <w:r>
+        <w:t>Github</w:t>
+      </w:r>
+      <w:proofErr w:type="spellEnd"/>
+      <w:r>
+        <w:t xml:space="preserve"> Repository: </w:t>
+      </w:r>
+    </w:p>
+    <w:p>
+      <w:hyperlink r:id="rId5" w:history="1">
+        <w:r>
+          <w:rPr>
+            <w:rStyle w:val="Hyperlink"/>
+          </w:rPr>
+          <w:t>https://github.com/Kyle-DM523/info523-final-project-NN</w:t>
+        </w:r>
+      </w:hyperlink>
+      <w:r>
+        <w:t xml:space="preserve"> </w:t>
+      </w:r>
+    </w:p>
+    <w:p>
+      <w:r>
         <w:t xml:space="preserve">Presenters: </w:t>
       </w:r>
       <w:r>
@@ -29,8 +68,13 @@
       </w:r>
       <w:r>
         <w:tab/>
-        <w:t>John Siahaan</w:t>
-      </w:r>
+        <w:t xml:space="preserve">John </w:t>
+      </w:r>
+      <w:proofErr w:type="spellStart"/>
+      <w:r>
+        <w:t>Siahaan</w:t>
+      </w:r>
+      <w:proofErr w:type="spellEnd"/>
     </w:p>
     <w:p/>
     <w:p>
@@ -524,6 +568,29 @@
     <w:semiHidden/>
     <w:unhideWhenUsed/>
   </w:style>
+  <w:style w:type="character" w:styleId="Hyperlink">
+    <w:name w:val="Hyperlink"/>
+    <w:basedOn w:val="DefaultParagraphFont"/>
+    <w:uiPriority w:val="99"/>
+    <w:unhideWhenUsed/>
+    <w:rsid w:val="00D516A1"/>
+    <w:rPr>
+      <w:color w:val="0563C1" w:themeColor="hyperlink"/>
+      <w:u w:val="single"/>
+    </w:rPr>
+  </w:style>
+  <w:style w:type="character" w:styleId="UnresolvedMention">
+    <w:name w:val="Unresolved Mention"/>
+    <w:basedOn w:val="DefaultParagraphFont"/>
+    <w:uiPriority w:val="99"/>
+    <w:semiHidden/>
+    <w:unhideWhenUsed/>
+    <w:rsid w:val="00D516A1"/>
+    <w:rPr>
+      <w:color w:val="605E5C"/>
+      <w:shd w:val="clear" w:color="auto" w:fill="E1DFDD"/>
+    </w:rPr>
+  </w:style>
 </w:styles>
 </file>
 

</xml_diff>